<commit_message>
this better work or imma lose my shit
</commit_message>
<xml_diff>
--- a/Project Log.docx
+++ b/Project Log.docx
@@ -34,27 +34,7 @@
           <w:sz w:val="32"/>
           <w:szCs w:val="32"/>
         </w:rPr>
-        <w:t xml:space="preserve">Team </w:t>
-      </w:r>
-      <w:proofErr w:type="gramStart"/>
-      <w:r>
-        <w:rPr>
-          <w:rFonts w:ascii="Calibri" w:eastAsia="Calibri" w:hAnsi="Calibri" w:cs="Calibri"/>
-          <w:color w:val="2E75B5"/>
-          <w:sz w:val="32"/>
-          <w:szCs w:val="32"/>
-        </w:rPr>
-        <w:t>Name :</w:t>
-      </w:r>
-      <w:proofErr w:type="gramEnd"/>
-      <w:r>
-        <w:rPr>
-          <w:rFonts w:ascii="Calibri" w:eastAsia="Calibri" w:hAnsi="Calibri" w:cs="Calibri"/>
-          <w:color w:val="2E75B5"/>
-          <w:sz w:val="32"/>
-          <w:szCs w:val="32"/>
-        </w:rPr>
-        <w:t xml:space="preserve"> </w:t>
+        <w:t xml:space="preserve">Team Name : </w:t>
       </w:r>
       <w:r>
         <w:rPr>
@@ -74,7 +54,6 @@
       </w:pPr>
       <w:bookmarkStart w:id="2" w:name="_xx7ijt39d00m" w:colFirst="0" w:colLast="0"/>
       <w:bookmarkEnd w:id="2"/>
-      <w:proofErr w:type="gramStart"/>
       <w:r>
         <w:rPr>
           <w:rFonts w:ascii="Calibri" w:eastAsia="Calibri" w:hAnsi="Calibri" w:cs="Calibri"/>
@@ -82,17 +61,7 @@
           <w:sz w:val="32"/>
           <w:szCs w:val="32"/>
         </w:rPr>
-        <w:t>Topic :</w:t>
-      </w:r>
-      <w:proofErr w:type="gramEnd"/>
-      <w:r>
-        <w:rPr>
-          <w:rFonts w:ascii="Calibri" w:eastAsia="Calibri" w:hAnsi="Calibri" w:cs="Calibri"/>
-          <w:color w:val="2E75B5"/>
-          <w:sz w:val="32"/>
-          <w:szCs w:val="32"/>
-        </w:rPr>
-        <w:t xml:space="preserve"> </w:t>
+        <w:t xml:space="preserve">Topic : </w:t>
       </w:r>
       <w:r>
         <w:rPr>
@@ -232,19 +201,11 @@
                 <w:rFonts w:ascii="Calibri" w:eastAsia="Calibri" w:hAnsi="Calibri" w:cs="Calibri"/>
               </w:rPr>
             </w:pPr>
-            <w:proofErr w:type="spellStart"/>
             <w:r>
               <w:rPr>
                 <w:rFonts w:ascii="Calibri" w:eastAsia="Calibri" w:hAnsi="Calibri" w:cs="Calibri"/>
               </w:rPr>
-              <w:t>Kishitij</w:t>
-            </w:r>
-            <w:proofErr w:type="spellEnd"/>
-            <w:r>
-              <w:rPr>
-                <w:rFonts w:ascii="Calibri" w:eastAsia="Calibri" w:hAnsi="Calibri" w:cs="Calibri"/>
-              </w:rPr>
-              <w:t xml:space="preserve"> Mehta</w:t>
+              <w:t>Kishitij Mehta</w:t>
             </w:r>
           </w:p>
         </w:tc>
@@ -302,19 +263,11 @@
               <w:ind w:hanging="360"/>
               <w:cnfStyle w:val="000000100000" w:firstRow="0" w:lastRow="0" w:firstColumn="0" w:lastColumn="0" w:oddVBand="0" w:evenVBand="0" w:oddHBand="1" w:evenHBand="0" w:firstRowFirstColumn="0" w:firstRowLastColumn="0" w:lastRowFirstColumn="0" w:lastRowLastColumn="0"/>
             </w:pPr>
-            <w:proofErr w:type="gramStart"/>
             <w:r>
               <w:rPr>
                 <w:rFonts w:ascii="Calibri" w:eastAsia="Calibri" w:hAnsi="Calibri" w:cs="Calibri"/>
               </w:rPr>
-              <w:t>Plans out</w:t>
-            </w:r>
-            <w:proofErr w:type="gramEnd"/>
-            <w:r>
-              <w:rPr>
-                <w:rFonts w:ascii="Calibri" w:eastAsia="Calibri" w:hAnsi="Calibri" w:cs="Calibri"/>
-              </w:rPr>
-              <w:t xml:space="preserve"> the user interface for the project</w:t>
+              <w:t>Plans out the user interface for the project</w:t>
             </w:r>
           </w:p>
           <w:p>
@@ -351,19 +304,11 @@
                 <w:rFonts w:ascii="Calibri" w:eastAsia="Calibri" w:hAnsi="Calibri" w:cs="Calibri"/>
               </w:rPr>
             </w:pPr>
-            <w:proofErr w:type="spellStart"/>
             <w:r>
               <w:rPr>
                 <w:rFonts w:ascii="Calibri" w:eastAsia="Calibri" w:hAnsi="Calibri" w:cs="Calibri"/>
               </w:rPr>
-              <w:t>Mevin</w:t>
-            </w:r>
-            <w:proofErr w:type="spellEnd"/>
-            <w:r>
-              <w:rPr>
-                <w:rFonts w:ascii="Calibri" w:eastAsia="Calibri" w:hAnsi="Calibri" w:cs="Calibri"/>
-              </w:rPr>
-              <w:t xml:space="preserve"> Mathew</w:t>
+              <w:t>Mevin Mathew</w:t>
             </w:r>
           </w:p>
         </w:tc>
@@ -421,19 +366,11 @@
               <w:ind w:hanging="360"/>
               <w:cnfStyle w:val="000000000000" w:firstRow="0" w:lastRow="0" w:firstColumn="0" w:lastColumn="0" w:oddVBand="0" w:evenVBand="0" w:oddHBand="0" w:evenHBand="0" w:firstRowFirstColumn="0" w:firstRowLastColumn="0" w:lastRowFirstColumn="0" w:lastRowLastColumn="0"/>
             </w:pPr>
-            <w:proofErr w:type="gramStart"/>
             <w:r>
               <w:rPr>
                 <w:rFonts w:ascii="Calibri" w:eastAsia="Calibri" w:hAnsi="Calibri" w:cs="Calibri"/>
               </w:rPr>
-              <w:t>Plans out</w:t>
-            </w:r>
-            <w:proofErr w:type="gramEnd"/>
-            <w:r>
-              <w:rPr>
-                <w:rFonts w:ascii="Calibri" w:eastAsia="Calibri" w:hAnsi="Calibri" w:cs="Calibri"/>
-              </w:rPr>
-              <w:t xml:space="preserve"> the user interface for the project</w:t>
+              <w:t>Plans out the user interface for the project</w:t>
             </w:r>
           </w:p>
           <w:p>
@@ -594,19 +531,11 @@
                 <w:rFonts w:ascii="Calibri" w:eastAsia="Calibri" w:hAnsi="Calibri" w:cs="Calibri"/>
               </w:rPr>
             </w:pPr>
-            <w:proofErr w:type="spellStart"/>
             <w:r>
               <w:rPr>
                 <w:rFonts w:ascii="Calibri" w:eastAsia="Calibri" w:hAnsi="Calibri" w:cs="Calibri"/>
               </w:rPr>
-              <w:t>Shalmi</w:t>
-            </w:r>
-            <w:proofErr w:type="spellEnd"/>
-            <w:r>
-              <w:rPr>
-                <w:rFonts w:ascii="Calibri" w:eastAsia="Calibri" w:hAnsi="Calibri" w:cs="Calibri"/>
-              </w:rPr>
-              <w:t xml:space="preserve"> Patel</w:t>
+              <w:t>Shalmi Patel</w:t>
             </w:r>
           </w:p>
         </w:tc>
@@ -798,6 +727,12 @@
         </w:tc>
       </w:tr>
     </w:tbl>
+    <w:p>
+      <w:pPr>
+        <w:widowControl w:val="0"/>
+        <w:spacing w:after="160" w:line="259" w:lineRule="auto"/>
+      </w:pPr>
+    </w:p>
     <w:p>
       <w:pPr>
         <w:widowControl w:val="0"/>
@@ -838,6 +773,7 @@
           <w:sz w:val="32"/>
           <w:szCs w:val="32"/>
         </w:rPr>
+        <w:lastRenderedPageBreak/>
         <w:t>Logs</w:t>
       </w:r>
     </w:p>
@@ -882,15 +818,9 @@
               <w:widowControl w:val="0"/>
               <w:spacing w:line="240" w:lineRule="auto"/>
             </w:pPr>
-            <w:proofErr w:type="gramStart"/>
-            <w:r>
-              <w:t>Timestamp  YYMMDDTMI</w:t>
-            </w:r>
-            <w:r>
-              <w:lastRenderedPageBreak/>
-              <w:t>LITARYTIME</w:t>
-            </w:r>
-            <w:proofErr w:type="gramEnd"/>
+            <w:r>
+              <w:t xml:space="preserve">Timestamp  </w:t>
+            </w:r>
           </w:p>
         </w:tc>
         <w:tc>
@@ -909,7 +839,6 @@
               <w:spacing w:line="240" w:lineRule="auto"/>
             </w:pPr>
             <w:r>
-              <w:lastRenderedPageBreak/>
               <w:t>Originator</w:t>
             </w:r>
           </w:p>
@@ -1154,21 +1083,8 @@
               <w:widowControl w:val="0"/>
               <w:spacing w:line="240" w:lineRule="auto"/>
             </w:pPr>
-            <w:proofErr w:type="spellStart"/>
-            <w:r>
-              <w:t>Feburary</w:t>
-            </w:r>
-            <w:proofErr w:type="spellEnd"/>
-            <w:r>
-              <w:t xml:space="preserve"> </w:t>
-            </w:r>
-            <w:proofErr w:type="gramStart"/>
-            <w:r>
-              <w:t>24 :</w:t>
-            </w:r>
-            <w:proofErr w:type="gramEnd"/>
-            <w:r>
-              <w:t xml:space="preserve"> Meeting Minutes.doc</w:t>
+            <w:r>
+              <w:t>Feburary 24 : Meeting Minutes.doc</w:t>
             </w:r>
           </w:p>
         </w:tc>
@@ -1309,21 +1225,8 @@
               <w:widowControl w:val="0"/>
               <w:spacing w:line="240" w:lineRule="auto"/>
             </w:pPr>
-            <w:proofErr w:type="spellStart"/>
-            <w:r>
-              <w:t>Feburary</w:t>
-            </w:r>
-            <w:proofErr w:type="spellEnd"/>
-            <w:r>
-              <w:t xml:space="preserve"> </w:t>
-            </w:r>
-            <w:proofErr w:type="gramStart"/>
-            <w:r>
-              <w:t>24 :</w:t>
-            </w:r>
-            <w:proofErr w:type="gramEnd"/>
-            <w:r>
-              <w:t xml:space="preserve"> Meeting Minutes.doc</w:t>
+            <w:r>
+              <w:t>Feburary 24 : Meeting Minutes.doc</w:t>
             </w:r>
           </w:p>
         </w:tc>
@@ -1506,11 +1409,9 @@
               <w:widowControl w:val="0"/>
               <w:spacing w:line="240" w:lineRule="auto"/>
             </w:pPr>
-            <w:proofErr w:type="spellStart"/>
             <w:r>
               <w:t>Shalmi</w:t>
             </w:r>
-            <w:proofErr w:type="spellEnd"/>
           </w:p>
         </w:tc>
         <w:tc>
@@ -1609,15 +1510,7 @@
               <w:spacing w:line="240" w:lineRule="auto"/>
             </w:pPr>
             <w:r>
-              <w:t xml:space="preserve">March </w:t>
-            </w:r>
-            <w:proofErr w:type="gramStart"/>
-            <w:r>
-              <w:t>2 :</w:t>
-            </w:r>
-            <w:proofErr w:type="gramEnd"/>
-            <w:r>
-              <w:t xml:space="preserve"> Meeting Minutes.doc</w:t>
+              <w:t>March 2 : Meeting Minutes.doc</w:t>
             </w:r>
           </w:p>
         </w:tc>
@@ -1759,15 +1652,7 @@
               <w:spacing w:line="240" w:lineRule="auto"/>
             </w:pPr>
             <w:r>
-              <w:t xml:space="preserve">March </w:t>
-            </w:r>
-            <w:proofErr w:type="gramStart"/>
-            <w:r>
-              <w:t>9 :</w:t>
-            </w:r>
-            <w:proofErr w:type="gramEnd"/>
-            <w:r>
-              <w:t xml:space="preserve"> Meeting Minutes.doc</w:t>
+              <w:t>March 9 : Meeting Minutes.doc</w:t>
             </w:r>
           </w:p>
         </w:tc>
@@ -1918,15 +1803,7 @@
               <w:spacing w:line="240" w:lineRule="auto"/>
             </w:pPr>
             <w:r>
-              <w:t xml:space="preserve">March </w:t>
-            </w:r>
-            <w:proofErr w:type="gramStart"/>
-            <w:r>
-              <w:t>16 :</w:t>
-            </w:r>
-            <w:proofErr w:type="gramEnd"/>
-            <w:r>
-              <w:t xml:space="preserve"> Meeting Minutes.doc</w:t>
+              <w:t>March 16 : Meeting Minutes.doc</w:t>
             </w:r>
           </w:p>
         </w:tc>
@@ -2077,15 +1954,7 @@
               <w:spacing w:line="240" w:lineRule="auto"/>
             </w:pPr>
             <w:r>
-              <w:t xml:space="preserve">March </w:t>
-            </w:r>
-            <w:proofErr w:type="gramStart"/>
-            <w:r>
-              <w:t>23 :</w:t>
-            </w:r>
-            <w:proofErr w:type="gramEnd"/>
-            <w:r>
-              <w:t xml:space="preserve"> Meeting Minutes.doc</w:t>
+              <w:t>March 23 : Meeting Minutes.doc</w:t>
             </w:r>
           </w:p>
           <w:p>
@@ -2242,15 +2111,7 @@
               <w:spacing w:line="240" w:lineRule="auto"/>
             </w:pPr>
             <w:r>
-              <w:t xml:space="preserve">March </w:t>
-            </w:r>
-            <w:proofErr w:type="gramStart"/>
-            <w:r>
-              <w:t>23 :</w:t>
-            </w:r>
-            <w:proofErr w:type="gramEnd"/>
-            <w:r>
-              <w:t xml:space="preserve"> Meeting Minutes.doc</w:t>
+              <w:t>March 23 : Meeting Minutes.doc</w:t>
             </w:r>
           </w:p>
           <w:p>
@@ -2387,7 +2248,16 @@
               <w:spacing w:line="240" w:lineRule="auto"/>
             </w:pPr>
             <w:r>
-              <w:t>- Worked on rough draft of User Case Diagram and Sequence Diagram</w:t>
+              <w:t>- Worked on rough draft of Use</w:t>
+            </w:r>
+            <w:bookmarkStart w:id="4" w:name="_GoBack"/>
+            <w:bookmarkEnd w:id="4"/>
+            <w:r>
+              <w:t xml:space="preserve"> Case Diagram and </w:t>
+            </w:r>
+            <w:r>
+              <w:lastRenderedPageBreak/>
+              <w:t>Sequence Diagram</w:t>
             </w:r>
           </w:p>
         </w:tc>
@@ -2407,15 +2277,8 @@
               <w:spacing w:line="240" w:lineRule="auto"/>
             </w:pPr>
             <w:r>
-              <w:t xml:space="preserve">March </w:t>
-            </w:r>
-            <w:proofErr w:type="gramStart"/>
-            <w:r>
-              <w:t>23 :</w:t>
-            </w:r>
-            <w:proofErr w:type="gramEnd"/>
-            <w:r>
-              <w:t xml:space="preserve"> Meeting Minutes.doc</w:t>
+              <w:lastRenderedPageBreak/>
+              <w:t>March 23 : Meeting Minutes.doc</w:t>
             </w:r>
             <w:r>
               <w:br/>
@@ -2433,11 +2296,7 @@
               <w:spacing w:line="240" w:lineRule="auto"/>
             </w:pPr>
             <w:r>
-              <w:t xml:space="preserve">In Scott’s </w:t>
-            </w:r>
-            <w:r>
-              <w:lastRenderedPageBreak/>
-              <w:t>Notebook</w:t>
+              <w:t>In Scott’s Notebook</w:t>
             </w:r>
           </w:p>
         </w:tc>
@@ -2497,11 +2356,9 @@
               <w:widowControl w:val="0"/>
               <w:spacing w:line="240" w:lineRule="auto"/>
             </w:pPr>
-            <w:proofErr w:type="spellStart"/>
             <w:r>
               <w:t>Mevin</w:t>
             </w:r>
-            <w:proofErr w:type="spellEnd"/>
           </w:p>
         </w:tc>
         <w:tc>
@@ -2954,11 +2811,9 @@
               <w:widowControl w:val="0"/>
               <w:spacing w:line="240" w:lineRule="auto"/>
             </w:pPr>
-            <w:proofErr w:type="spellStart"/>
             <w:r>
               <w:t>Kshitij</w:t>
             </w:r>
-            <w:proofErr w:type="spellEnd"/>
           </w:p>
         </w:tc>
         <w:tc>
@@ -3149,11 +3004,9 @@
               <w:widowControl w:val="0"/>
               <w:spacing w:line="240" w:lineRule="auto"/>
             </w:pPr>
-            <w:proofErr w:type="spellStart"/>
             <w:r>
               <w:t>Shalmi</w:t>
             </w:r>
-            <w:proofErr w:type="spellEnd"/>
           </w:p>
         </w:tc>
         <w:tc>
@@ -3232,15 +3085,7 @@
               <w:spacing w:line="240" w:lineRule="auto"/>
             </w:pPr>
             <w:r>
-              <w:t xml:space="preserve">- Set up </w:t>
-            </w:r>
-            <w:proofErr w:type="spellStart"/>
-            <w:r>
-              <w:t>Gitlab</w:t>
-            </w:r>
-            <w:proofErr w:type="spellEnd"/>
-            <w:r>
-              <w:t xml:space="preserve"> and Bitbucket</w:t>
+              <w:t>- Set up Gitlab and Bitbucket</w:t>
             </w:r>
           </w:p>
         </w:tc>
@@ -3397,7 +3242,11 @@
               <w:spacing w:line="240" w:lineRule="auto"/>
             </w:pPr>
             <w:r>
-              <w:t>- Rough copy of a Use Case Diagram and a Sequence Diagram</w:t>
+              <w:t xml:space="preserve">- Rough copy of a Use Case Diagram and a </w:t>
+            </w:r>
+            <w:r>
+              <w:lastRenderedPageBreak/>
+              <w:t>Sequence Diagram</w:t>
             </w:r>
           </w:p>
         </w:tc>
@@ -3417,26 +3266,27 @@
               <w:spacing w:line="240" w:lineRule="auto"/>
             </w:pPr>
             <w:r>
-              <w:t>March 27 – Meeting Minutes.doc</w:t>
-            </w:r>
-          </w:p>
-          <w:p>
-            <w:pPr>
-              <w:widowControl w:val="0"/>
-              <w:spacing w:line="240" w:lineRule="auto"/>
-            </w:pPr>
-          </w:p>
-          <w:p>
-            <w:pPr>
-              <w:widowControl w:val="0"/>
-              <w:spacing w:line="240" w:lineRule="auto"/>
-            </w:pPr>
-            <w:r>
-              <w:t xml:space="preserve">Use Case </w:t>
-            </w:r>
-            <w:r>
               <w:lastRenderedPageBreak/>
-              <w:t>Diagram.doc</w:t>
+              <w:t xml:space="preserve">March 27 – Meeting </w:t>
+            </w:r>
+            <w:r>
+              <w:lastRenderedPageBreak/>
+              <w:t>Minutes.doc</w:t>
+            </w:r>
+          </w:p>
+          <w:p>
+            <w:pPr>
+              <w:widowControl w:val="0"/>
+              <w:spacing w:line="240" w:lineRule="auto"/>
+            </w:pPr>
+          </w:p>
+          <w:p>
+            <w:pPr>
+              <w:widowControl w:val="0"/>
+              <w:spacing w:line="240" w:lineRule="auto"/>
+            </w:pPr>
+            <w:r>
+              <w:t>Use Case Diagram.doc</w:t>
             </w:r>
           </w:p>
           <w:p>
@@ -3493,11 +3343,9 @@
               <w:widowControl w:val="0"/>
               <w:spacing w:line="240" w:lineRule="auto"/>
             </w:pPr>
-            <w:proofErr w:type="spellStart"/>
             <w:r>
               <w:t>Kshitij</w:t>
             </w:r>
-            <w:proofErr w:type="spellEnd"/>
           </w:p>
         </w:tc>
         <w:tc>
@@ -3638,13 +3486,8 @@
               <w:spacing w:line="240" w:lineRule="auto"/>
             </w:pPr>
             <w:r>
-              <w:t xml:space="preserve">Scott and </w:t>
-            </w:r>
-            <w:proofErr w:type="spellStart"/>
-            <w:r>
-              <w:t>Mevin</w:t>
-            </w:r>
-            <w:proofErr w:type="spellEnd"/>
+              <w:t>Scott and Mevin</w:t>
+            </w:r>
           </w:p>
         </w:tc>
         <w:tc>
@@ -3944,13 +3787,8 @@
               <w:widowControl w:val="0"/>
               <w:spacing w:line="240" w:lineRule="auto"/>
             </w:pPr>
-            <w:proofErr w:type="spellStart"/>
-            <w:r>
-              <w:t>Shalmi</w:t>
-            </w:r>
-            <w:proofErr w:type="spellEnd"/>
-            <w:r>
-              <w:t xml:space="preserve"> and Diya</w:t>
+            <w:r>
+              <w:t>Shalmi and Diya</w:t>
             </w:r>
           </w:p>
         </w:tc>
@@ -4106,13 +3944,8 @@
               <w:widowControl w:val="0"/>
               <w:spacing w:line="240" w:lineRule="auto"/>
             </w:pPr>
-            <w:proofErr w:type="spellStart"/>
-            <w:r>
-              <w:t>Shalmi</w:t>
-            </w:r>
-            <w:proofErr w:type="spellEnd"/>
-            <w:r>
-              <w:t xml:space="preserve"> and Diya</w:t>
+            <w:r>
+              <w:t>Shalmi and Diya</w:t>
             </w:r>
           </w:p>
         </w:tc>
@@ -4301,13 +4134,12 @@
               <w:widowControl w:val="0"/>
               <w:spacing w:line="240" w:lineRule="auto"/>
             </w:pPr>
-            <w:proofErr w:type="spellStart"/>
-            <w:r>
-              <w:t>Shalmi</w:t>
-            </w:r>
-            <w:proofErr w:type="spellEnd"/>
-            <w:r>
-              <w:t xml:space="preserve"> and Diya</w:t>
+            <w:r>
+              <w:t xml:space="preserve">Shalmi </w:t>
+            </w:r>
+            <w:r>
+              <w:lastRenderedPageBreak/>
+              <w:t>and Diya</w:t>
             </w:r>
           </w:p>
         </w:tc>
@@ -4327,6 +4159,7 @@
               <w:spacing w:line="240" w:lineRule="auto"/>
             </w:pPr>
             <w:r>
+              <w:lastRenderedPageBreak/>
               <w:t>Task</w:t>
             </w:r>
           </w:p>
@@ -4367,7 +4200,11 @@
               <w:spacing w:line="240" w:lineRule="auto"/>
             </w:pPr>
             <w:r>
-              <w:t>In Progress</w:t>
+              <w:t xml:space="preserve">In </w:t>
+            </w:r>
+            <w:r>
+              <w:lastRenderedPageBreak/>
+              <w:t>Progress</w:t>
             </w:r>
           </w:p>
         </w:tc>
@@ -4387,7 +4224,12 @@
               <w:spacing w:line="240" w:lineRule="auto"/>
             </w:pPr>
             <w:r>
-              <w:t>- Started using Swift to work on the Eclipse GUI for the project</w:t>
+              <w:lastRenderedPageBreak/>
+              <w:t xml:space="preserve">- Started using Swift to </w:t>
+            </w:r>
+            <w:r>
+              <w:lastRenderedPageBreak/>
+              <w:t>work on the Eclipse GUI for the project</w:t>
             </w:r>
           </w:p>
         </w:tc>
@@ -4407,7 +4249,12 @@
               <w:spacing w:line="240" w:lineRule="auto"/>
             </w:pPr>
             <w:r>
-              <w:t>March 30 – Meeting Minutes.doc</w:t>
+              <w:lastRenderedPageBreak/>
+              <w:t xml:space="preserve">March 30 – </w:t>
+            </w:r>
+            <w:r>
+              <w:lastRenderedPageBreak/>
+              <w:t>Meeting Minutes.doc</w:t>
             </w:r>
           </w:p>
           <w:p>
@@ -4491,13 +4338,8 @@
               <w:widowControl w:val="0"/>
               <w:spacing w:line="240" w:lineRule="auto"/>
             </w:pPr>
-            <w:proofErr w:type="spellStart"/>
-            <w:r>
-              <w:t>Shalmi</w:t>
-            </w:r>
-            <w:proofErr w:type="spellEnd"/>
-            <w:r>
-              <w:t xml:space="preserve"> and Diya</w:t>
+            <w:r>
+              <w:t>Shalmi and Diya</w:t>
             </w:r>
           </w:p>
         </w:tc>
@@ -4600,24 +4442,6 @@
               <w:right w:w="100" w:type="dxa"/>
             </w:tcMar>
           </w:tcPr>
-          <w:p>
-            <w:pPr>
-              <w:widowControl w:val="0"/>
-              <w:spacing w:line="240" w:lineRule="auto"/>
-            </w:pPr>
-            <w:r>
-              <w:t>April 3</w:t>
-            </w:r>
-            <w:r>
-              <w:t xml:space="preserve"> – Meeting Minutes.doc</w:t>
-            </w:r>
-          </w:p>
-          <w:p>
-            <w:pPr>
-              <w:widowControl w:val="0"/>
-              <w:spacing w:line="240" w:lineRule="auto"/>
-            </w:pPr>
-          </w:p>
           <w:p>
             <w:pPr>
               <w:widowControl w:val="0"/>
@@ -4797,21 +4621,6 @@
               <w:spacing w:line="240" w:lineRule="auto"/>
             </w:pPr>
             <w:r>
-              <w:t>April 3 – Meeting Minutes.doc</w:t>
-            </w:r>
-          </w:p>
-          <w:p>
-            <w:pPr>
-              <w:widowControl w:val="0"/>
-              <w:spacing w:line="240" w:lineRule="auto"/>
-            </w:pPr>
-          </w:p>
-          <w:p>
-            <w:pPr>
-              <w:widowControl w:val="0"/>
-              <w:spacing w:line="240" w:lineRule="auto"/>
-            </w:pPr>
-            <w:r>
               <w:t>Group11_ProjectPresentation</w:t>
             </w:r>
             <w:r>
@@ -5041,8 +4850,6 @@
             <w:r>
               <w:t>RateMyRoute.java</w:t>
             </w:r>
-            <w:bookmarkStart w:id="4" w:name="_GoBack"/>
-            <w:bookmarkEnd w:id="4"/>
           </w:p>
         </w:tc>
       </w:tr>

</xml_diff>